<commit_message>
ALL 1 - 26 EXPERIMENTS
</commit_message>
<xml_diff>
--- a/CLOUD COMPUTING AND BIG DATA ANALYTICS EXPERIMENTS.docx
+++ b/CLOUD COMPUTING AND BIG DATA ANALYTICS EXPERIMENTS.docx
@@ -1975,14 +1975,6 @@
           <w:numId w:val="0"/>
         </w:numPr>
         <w:jc w:val="left"/>
-        <w:rPr>
-          <w:rFonts w:hint="default"/>
-          <w:b/>
-          <w:bCs/>
-          <w:sz w:val="28"/>
-          <w:szCs w:val="28"/>
-          <w:lang w:val="en-US"/>
-        </w:rPr>
       </w:pPr>
       <w:r>
         <w:drawing>
@@ -2027,6 +2019,1255 @@
           </wp:inline>
         </w:drawing>
       </w:r>
+    </w:p>
+    <w:p>
+      <w:pPr>
+        <w:numPr>
+          <w:numId w:val="0"/>
+        </w:numPr>
+        <w:jc w:val="left"/>
+      </w:pPr>
+    </w:p>
+    <w:p>
+      <w:pPr>
+        <w:numPr>
+          <w:numId w:val="0"/>
+        </w:numPr>
+        <w:jc w:val="left"/>
+      </w:pPr>
+    </w:p>
+    <w:p>
+      <w:pPr>
+        <w:numPr>
+          <w:numId w:val="0"/>
+        </w:numPr>
+        <w:jc w:val="left"/>
+      </w:pPr>
+    </w:p>
+    <w:p>
+      <w:pPr>
+        <w:numPr>
+          <w:ilvl w:val="0"/>
+          <w:numId w:val="1"/>
+        </w:numPr>
+        <w:ind w:left="0" w:leftChars="0" w:firstLine="0" w:firstLineChars="0"/>
+        <w:jc w:val="left"/>
+        <w:rPr>
+          <w:rFonts w:hint="default"/>
+          <w:b/>
+          <w:bCs/>
+          <w:sz w:val="28"/>
+          <w:szCs w:val="28"/>
+          <w:lang w:val="en-US"/>
+        </w:rPr>
+      </w:pPr>
+      <w:r>
+        <w:rPr>
+          <w:rFonts w:hint="default"/>
+          <w:b/>
+          <w:bCs/>
+          <w:sz w:val="28"/>
+          <w:szCs w:val="28"/>
+          <w:lang w:val="en-US"/>
+        </w:rPr>
+        <w:t>Demonstrate Infrastructure as a Service (IaaS) by creating a resources group using a Public Cloud Service Provider (Azure), configure with minimum CPU, RAM, and Storage.</w:t>
+      </w:r>
+    </w:p>
+    <w:p>
+      <w:pPr>
+        <w:numPr>
+          <w:numId w:val="0"/>
+        </w:numPr>
+        <w:jc w:val="left"/>
+        <w:rPr>
+          <w:rFonts w:hint="default"/>
+          <w:b/>
+          <w:bCs/>
+          <w:sz w:val="28"/>
+          <w:szCs w:val="28"/>
+          <w:lang w:val="en-US"/>
+        </w:rPr>
+      </w:pPr>
+    </w:p>
+    <w:p>
+      <w:pPr>
+        <w:numPr>
+          <w:numId w:val="0"/>
+        </w:numPr>
+        <w:jc w:val="left"/>
+        <w:rPr>
+          <w:rFonts w:hint="default"/>
+          <w:b/>
+          <w:bCs/>
+          <w:sz w:val="28"/>
+          <w:szCs w:val="28"/>
+          <w:lang w:val="en-US"/>
+        </w:rPr>
+      </w:pPr>
+      <w:r>
+        <w:drawing>
+          <wp:inline distT="0" distB="0" distL="114300" distR="114300">
+            <wp:extent cx="5268595" cy="2490470"/>
+            <wp:effectExtent l="0" t="0" r="4445" b="8890"/>
+            <wp:docPr id="18" name="Picture 1"/>
+            <wp:cNvGraphicFramePr>
+              <a:graphicFrameLocks xmlns:a="http://schemas.openxmlformats.org/drawingml/2006/main" noChangeAspect="1"/>
+            </wp:cNvGraphicFramePr>
+            <a:graphic xmlns:a="http://schemas.openxmlformats.org/drawingml/2006/main">
+              <a:graphicData uri="http://schemas.openxmlformats.org/drawingml/2006/picture">
+                <pic:pic xmlns:pic="http://schemas.openxmlformats.org/drawingml/2006/picture">
+                  <pic:nvPicPr>
+                    <pic:cNvPr id="18" name="Picture 1"/>
+                    <pic:cNvPicPr>
+                      <a:picLocks noChangeAspect="1"/>
+                    </pic:cNvPicPr>
+                  </pic:nvPicPr>
+                  <pic:blipFill>
+                    <a:blip r:embed="rId16"/>
+                    <a:stretch>
+                      <a:fillRect/>
+                    </a:stretch>
+                  </pic:blipFill>
+                  <pic:spPr>
+                    <a:xfrm>
+                      <a:off x="0" y="0"/>
+                      <a:ext cx="5268595" cy="2490470"/>
+                    </a:xfrm>
+                    <a:prstGeom prst="rect">
+                      <a:avLst/>
+                    </a:prstGeom>
+                    <a:noFill/>
+                    <a:ln>
+                      <a:noFill/>
+                    </a:ln>
+                  </pic:spPr>
+                </pic:pic>
+              </a:graphicData>
+            </a:graphic>
+          </wp:inline>
+        </w:drawing>
+      </w:r>
+    </w:p>
+    <w:p>
+      <w:pPr>
+        <w:numPr>
+          <w:numId w:val="0"/>
+        </w:numPr>
+        <w:jc w:val="left"/>
+        <w:rPr>
+          <w:rFonts w:hint="default"/>
+          <w:b/>
+          <w:bCs/>
+          <w:sz w:val="28"/>
+          <w:szCs w:val="28"/>
+          <w:lang w:val="en-US"/>
+        </w:rPr>
+      </w:pPr>
+    </w:p>
+    <w:p>
+      <w:pPr>
+        <w:numPr>
+          <w:numId w:val="0"/>
+        </w:numPr>
+        <w:jc w:val="left"/>
+        <w:rPr>
+          <w:rFonts w:hint="default"/>
+          <w:b/>
+          <w:bCs/>
+          <w:sz w:val="28"/>
+          <w:szCs w:val="28"/>
+          <w:lang w:val="en-US"/>
+        </w:rPr>
+      </w:pPr>
+    </w:p>
+    <w:p>
+      <w:pPr>
+        <w:numPr>
+          <w:numId w:val="0"/>
+        </w:numPr>
+        <w:jc w:val="left"/>
+        <w:rPr>
+          <w:rFonts w:hint="default"/>
+          <w:b/>
+          <w:bCs/>
+          <w:sz w:val="28"/>
+          <w:szCs w:val="28"/>
+          <w:lang w:val="en-US"/>
+        </w:rPr>
+      </w:pPr>
+    </w:p>
+    <w:p>
+      <w:pPr>
+        <w:numPr>
+          <w:numId w:val="0"/>
+        </w:numPr>
+        <w:jc w:val="left"/>
+        <w:rPr>
+          <w:rFonts w:hint="default"/>
+          <w:b/>
+          <w:bCs/>
+          <w:sz w:val="32"/>
+          <w:szCs w:val="32"/>
+          <w:lang w:val="en-US"/>
+        </w:rPr>
+      </w:pPr>
+    </w:p>
+    <w:p>
+      <w:pPr>
+        <w:numPr>
+          <w:ilvl w:val="0"/>
+          <w:numId w:val="1"/>
+        </w:numPr>
+        <w:ind w:left="0" w:leftChars="0" w:firstLine="0" w:firstLineChars="0"/>
+        <w:jc w:val="left"/>
+        <w:rPr>
+          <w:rFonts w:hint="default"/>
+          <w:b/>
+          <w:bCs/>
+          <w:sz w:val="32"/>
+          <w:szCs w:val="32"/>
+          <w:lang w:val="en-US"/>
+        </w:rPr>
+      </w:pPr>
+      <w:r>
+        <w:rPr>
+          <w:rFonts w:hint="default"/>
+          <w:b/>
+          <w:bCs/>
+          <w:sz w:val="32"/>
+          <w:szCs w:val="32"/>
+          <w:lang w:val="en-US"/>
+        </w:rPr>
+        <w:t>Demonstrate Infrastructure as a Service (IaaS) by creating a Virtual Machine using a Public Cloud Service Provider (Azure), configure with required memory and CPU.</w:t>
+      </w:r>
+    </w:p>
+    <w:p>
+      <w:pPr>
+        <w:numPr>
+          <w:numId w:val="0"/>
+        </w:numPr>
+        <w:jc w:val="left"/>
+        <w:rPr>
+          <w:rFonts w:hint="default"/>
+          <w:b/>
+          <w:bCs/>
+          <w:sz w:val="32"/>
+          <w:szCs w:val="32"/>
+          <w:lang w:val="en-US"/>
+        </w:rPr>
+      </w:pPr>
+    </w:p>
+    <w:p>
+      <w:pPr>
+        <w:numPr>
+          <w:numId w:val="0"/>
+        </w:numPr>
+        <w:jc w:val="left"/>
+      </w:pPr>
+      <w:r>
+        <w:drawing>
+          <wp:inline distT="0" distB="0" distL="114300" distR="114300">
+            <wp:extent cx="5162550" cy="2867025"/>
+            <wp:effectExtent l="0" t="0" r="3810" b="13335"/>
+            <wp:docPr id="19" name="Picture 2"/>
+            <wp:cNvGraphicFramePr>
+              <a:graphicFrameLocks xmlns:a="http://schemas.openxmlformats.org/drawingml/2006/main" noChangeAspect="1"/>
+            </wp:cNvGraphicFramePr>
+            <a:graphic xmlns:a="http://schemas.openxmlformats.org/drawingml/2006/main">
+              <a:graphicData uri="http://schemas.openxmlformats.org/drawingml/2006/picture">
+                <pic:pic xmlns:pic="http://schemas.openxmlformats.org/drawingml/2006/picture">
+                  <pic:nvPicPr>
+                    <pic:cNvPr id="19" name="Picture 2"/>
+                    <pic:cNvPicPr>
+                      <a:picLocks noChangeAspect="1"/>
+                    </pic:cNvPicPr>
+                  </pic:nvPicPr>
+                  <pic:blipFill>
+                    <a:blip r:embed="rId17"/>
+                    <a:stretch>
+                      <a:fillRect/>
+                    </a:stretch>
+                  </pic:blipFill>
+                  <pic:spPr>
+                    <a:xfrm>
+                      <a:off x="0" y="0"/>
+                      <a:ext cx="5162550" cy="2867025"/>
+                    </a:xfrm>
+                    <a:prstGeom prst="rect">
+                      <a:avLst/>
+                    </a:prstGeom>
+                    <a:noFill/>
+                    <a:ln>
+                      <a:noFill/>
+                    </a:ln>
+                  </pic:spPr>
+                </pic:pic>
+              </a:graphicData>
+            </a:graphic>
+          </wp:inline>
+        </w:drawing>
+      </w:r>
+    </w:p>
+    <w:p>
+      <w:pPr>
+        <w:numPr>
+          <w:numId w:val="0"/>
+        </w:numPr>
+        <w:jc w:val="left"/>
+      </w:pPr>
+    </w:p>
+    <w:p>
+      <w:pPr>
+        <w:numPr>
+          <w:numId w:val="0"/>
+        </w:numPr>
+        <w:jc w:val="left"/>
+      </w:pPr>
+    </w:p>
+    <w:p>
+      <w:pPr>
+        <w:numPr>
+          <w:numId w:val="0"/>
+        </w:numPr>
+        <w:jc w:val="left"/>
+      </w:pPr>
+    </w:p>
+    <w:p>
+      <w:pPr>
+        <w:numPr>
+          <w:ilvl w:val="0"/>
+          <w:numId w:val="1"/>
+        </w:numPr>
+        <w:ind w:left="0" w:leftChars="0" w:firstLine="0" w:firstLineChars="0"/>
+        <w:jc w:val="left"/>
+        <w:rPr>
+          <w:rFonts w:hint="default"/>
+          <w:b/>
+          <w:bCs/>
+          <w:sz w:val="28"/>
+          <w:szCs w:val="28"/>
+          <w:lang w:val="en-US"/>
+        </w:rPr>
+      </w:pPr>
+      <w:r>
+        <w:rPr>
+          <w:rFonts w:hint="default"/>
+          <w:b/>
+          <w:bCs/>
+          <w:sz w:val="28"/>
+          <w:szCs w:val="28"/>
+          <w:lang w:val="en-US"/>
+        </w:rPr>
+        <w:t>Demonstrate Infrastructure as a Service (IaaS) by establishing the remote connection, launch the created VM image and run in your desktop using Azure.</w:t>
+      </w:r>
+    </w:p>
+    <w:p>
+      <w:pPr>
+        <w:numPr>
+          <w:numId w:val="0"/>
+        </w:numPr>
+        <w:jc w:val="left"/>
+        <w:rPr>
+          <w:rFonts w:hint="default"/>
+          <w:b/>
+          <w:bCs/>
+          <w:sz w:val="28"/>
+          <w:szCs w:val="28"/>
+          <w:lang w:val="en-US"/>
+        </w:rPr>
+      </w:pPr>
+    </w:p>
+    <w:p>
+      <w:pPr>
+        <w:numPr>
+          <w:numId w:val="0"/>
+        </w:numPr>
+        <w:jc w:val="left"/>
+      </w:pPr>
+      <w:r>
+        <w:drawing>
+          <wp:inline distT="0" distB="0" distL="114300" distR="114300">
+            <wp:extent cx="5274310" cy="2583180"/>
+            <wp:effectExtent l="0" t="0" r="13970" b="7620"/>
+            <wp:docPr id="20" name="Picture 3"/>
+            <wp:cNvGraphicFramePr>
+              <a:graphicFrameLocks xmlns:a="http://schemas.openxmlformats.org/drawingml/2006/main" noChangeAspect="1"/>
+            </wp:cNvGraphicFramePr>
+            <a:graphic xmlns:a="http://schemas.openxmlformats.org/drawingml/2006/main">
+              <a:graphicData uri="http://schemas.openxmlformats.org/drawingml/2006/picture">
+                <pic:pic xmlns:pic="http://schemas.openxmlformats.org/drawingml/2006/picture">
+                  <pic:nvPicPr>
+                    <pic:cNvPr id="20" name="Picture 3"/>
+                    <pic:cNvPicPr>
+                      <a:picLocks noChangeAspect="1"/>
+                    </pic:cNvPicPr>
+                  </pic:nvPicPr>
+                  <pic:blipFill>
+                    <a:blip r:embed="rId18"/>
+                    <a:stretch>
+                      <a:fillRect/>
+                    </a:stretch>
+                  </pic:blipFill>
+                  <pic:spPr>
+                    <a:xfrm>
+                      <a:off x="0" y="0"/>
+                      <a:ext cx="5274310" cy="2583180"/>
+                    </a:xfrm>
+                    <a:prstGeom prst="rect">
+                      <a:avLst/>
+                    </a:prstGeom>
+                    <a:noFill/>
+                    <a:ln>
+                      <a:noFill/>
+                    </a:ln>
+                  </pic:spPr>
+                </pic:pic>
+              </a:graphicData>
+            </a:graphic>
+          </wp:inline>
+        </w:drawing>
+      </w:r>
+    </w:p>
+    <w:p>
+      <w:pPr>
+        <w:numPr>
+          <w:numId w:val="0"/>
+        </w:numPr>
+        <w:jc w:val="left"/>
+      </w:pPr>
+    </w:p>
+    <w:p>
+      <w:pPr>
+        <w:numPr>
+          <w:numId w:val="0"/>
+        </w:numPr>
+        <w:jc w:val="left"/>
+      </w:pPr>
+    </w:p>
+    <w:p>
+      <w:pPr>
+        <w:numPr>
+          <w:numId w:val="0"/>
+        </w:numPr>
+        <w:jc w:val="left"/>
+      </w:pPr>
+    </w:p>
+    <w:p>
+      <w:pPr>
+        <w:numPr>
+          <w:numId w:val="0"/>
+        </w:numPr>
+        <w:jc w:val="left"/>
+      </w:pPr>
+    </w:p>
+    <w:p>
+      <w:pPr>
+        <w:numPr>
+          <w:numId w:val="0"/>
+        </w:numPr>
+        <w:jc w:val="left"/>
+      </w:pPr>
+    </w:p>
+    <w:p>
+      <w:pPr>
+        <w:numPr>
+          <w:numId w:val="0"/>
+        </w:numPr>
+        <w:jc w:val="left"/>
+      </w:pPr>
+    </w:p>
+    <w:p>
+      <w:pPr>
+        <w:numPr>
+          <w:numId w:val="0"/>
+        </w:numPr>
+        <w:jc w:val="left"/>
+      </w:pPr>
+    </w:p>
+    <w:p>
+      <w:pPr>
+        <w:numPr>
+          <w:ilvl w:val="0"/>
+          <w:numId w:val="1"/>
+        </w:numPr>
+        <w:ind w:left="0" w:leftChars="0" w:firstLine="0" w:firstLineChars="0"/>
+        <w:jc w:val="left"/>
+        <w:rPr>
+          <w:rFonts w:hint="default"/>
+          <w:b/>
+          <w:bCs/>
+          <w:sz w:val="28"/>
+          <w:szCs w:val="28"/>
+          <w:lang w:val="en-US"/>
+        </w:rPr>
+      </w:pPr>
+      <w:r>
+        <w:rPr>
+          <w:rFonts w:hint="default"/>
+          <w:b/>
+          <w:bCs/>
+          <w:sz w:val="28"/>
+          <w:szCs w:val="28"/>
+          <w:lang w:val="en-US"/>
+        </w:rPr>
+        <w:t>Demonstrate Platform as a Service (PaaS) create and configure a new VM Image in any Public Cloud Service Provider using Azure.</w:t>
+      </w:r>
+    </w:p>
+    <w:p>
+      <w:pPr>
+        <w:numPr>
+          <w:numId w:val="0"/>
+        </w:numPr>
+        <w:jc w:val="left"/>
+        <w:rPr>
+          <w:rFonts w:hint="default"/>
+          <w:b/>
+          <w:bCs/>
+          <w:sz w:val="28"/>
+          <w:szCs w:val="28"/>
+          <w:lang w:val="en-US"/>
+        </w:rPr>
+      </w:pPr>
+    </w:p>
+    <w:p>
+      <w:pPr>
+        <w:numPr>
+          <w:numId w:val="0"/>
+        </w:numPr>
+        <w:jc w:val="left"/>
+      </w:pPr>
+      <w:r>
+        <w:drawing>
+          <wp:inline distT="0" distB="0" distL="114300" distR="114300">
+            <wp:extent cx="5105400" cy="2867025"/>
+            <wp:effectExtent l="0" t="0" r="0" b="13335"/>
+            <wp:docPr id="21" name="Picture 4"/>
+            <wp:cNvGraphicFramePr>
+              <a:graphicFrameLocks xmlns:a="http://schemas.openxmlformats.org/drawingml/2006/main" noChangeAspect="1"/>
+            </wp:cNvGraphicFramePr>
+            <a:graphic xmlns:a="http://schemas.openxmlformats.org/drawingml/2006/main">
+              <a:graphicData uri="http://schemas.openxmlformats.org/drawingml/2006/picture">
+                <pic:pic xmlns:pic="http://schemas.openxmlformats.org/drawingml/2006/picture">
+                  <pic:nvPicPr>
+                    <pic:cNvPr id="21" name="Picture 4"/>
+                    <pic:cNvPicPr>
+                      <a:picLocks noChangeAspect="1"/>
+                    </pic:cNvPicPr>
+                  </pic:nvPicPr>
+                  <pic:blipFill>
+                    <a:blip r:embed="rId19"/>
+                    <a:stretch>
+                      <a:fillRect/>
+                    </a:stretch>
+                  </pic:blipFill>
+                  <pic:spPr>
+                    <a:xfrm>
+                      <a:off x="0" y="0"/>
+                      <a:ext cx="5105400" cy="2867025"/>
+                    </a:xfrm>
+                    <a:prstGeom prst="rect">
+                      <a:avLst/>
+                    </a:prstGeom>
+                    <a:noFill/>
+                    <a:ln>
+                      <a:noFill/>
+                    </a:ln>
+                  </pic:spPr>
+                </pic:pic>
+              </a:graphicData>
+            </a:graphic>
+          </wp:inline>
+        </w:drawing>
+      </w:r>
+    </w:p>
+    <w:p>
+      <w:pPr>
+        <w:numPr>
+          <w:numId w:val="0"/>
+        </w:numPr>
+        <w:jc w:val="left"/>
+      </w:pPr>
+    </w:p>
+    <w:p>
+      <w:pPr>
+        <w:numPr>
+          <w:numId w:val="0"/>
+        </w:numPr>
+        <w:jc w:val="left"/>
+      </w:pPr>
+    </w:p>
+    <w:p>
+      <w:pPr>
+        <w:numPr>
+          <w:numId w:val="0"/>
+        </w:numPr>
+        <w:jc w:val="left"/>
+      </w:pPr>
+    </w:p>
+    <w:p>
+      <w:pPr>
+        <w:numPr>
+          <w:ilvl w:val="0"/>
+          <w:numId w:val="1"/>
+        </w:numPr>
+        <w:ind w:left="0" w:leftChars="0" w:firstLine="0" w:firstLineChars="0"/>
+        <w:jc w:val="left"/>
+        <w:rPr>
+          <w:rFonts w:hint="default"/>
+          <w:b/>
+          <w:bCs/>
+          <w:sz w:val="28"/>
+          <w:szCs w:val="28"/>
+          <w:lang w:val="en-US"/>
+        </w:rPr>
+      </w:pPr>
+      <w:r>
+        <w:rPr>
+          <w:rFonts w:hint="default"/>
+          <w:b/>
+          <w:bCs/>
+          <w:sz w:val="28"/>
+          <w:szCs w:val="28"/>
+          <w:lang w:val="en-US"/>
+        </w:rPr>
+        <w:t>Create a Simple Web Application using Java or Python and host it in any Public Cloud Service Provider (Azure/GCP/AWS) to demonstrate Platform as a Service (PaaS).</w:t>
+      </w:r>
+    </w:p>
+    <w:p>
+      <w:pPr>
+        <w:numPr>
+          <w:numId w:val="0"/>
+        </w:numPr>
+        <w:ind w:leftChars="0"/>
+        <w:jc w:val="left"/>
+        <w:rPr>
+          <w:rFonts w:hint="default"/>
+          <w:b/>
+          <w:bCs/>
+          <w:sz w:val="28"/>
+          <w:szCs w:val="28"/>
+          <w:lang w:val="en-US"/>
+        </w:rPr>
+      </w:pPr>
+    </w:p>
+    <w:p>
+      <w:pPr>
+        <w:numPr>
+          <w:numId w:val="0"/>
+        </w:numPr>
+        <w:jc w:val="left"/>
+        <w:rPr>
+          <w:rFonts w:hint="default"/>
+          <w:b/>
+          <w:bCs/>
+          <w:sz w:val="28"/>
+          <w:szCs w:val="28"/>
+          <w:lang w:val="en-US"/>
+        </w:rPr>
+      </w:pPr>
+    </w:p>
+    <w:p>
+      <w:pPr>
+        <w:numPr>
+          <w:numId w:val="0"/>
+        </w:numPr>
+        <w:jc w:val="left"/>
+      </w:pPr>
+      <w:r>
+        <w:drawing>
+          <wp:inline distT="0" distB="0" distL="114300" distR="114300">
+            <wp:extent cx="5262245" cy="2656205"/>
+            <wp:effectExtent l="0" t="0" r="10795" b="10795"/>
+            <wp:docPr id="22" name="Picture 5"/>
+            <wp:cNvGraphicFramePr>
+              <a:graphicFrameLocks xmlns:a="http://schemas.openxmlformats.org/drawingml/2006/main" noChangeAspect="1"/>
+            </wp:cNvGraphicFramePr>
+            <a:graphic xmlns:a="http://schemas.openxmlformats.org/drawingml/2006/main">
+              <a:graphicData uri="http://schemas.openxmlformats.org/drawingml/2006/picture">
+                <pic:pic xmlns:pic="http://schemas.openxmlformats.org/drawingml/2006/picture">
+                  <pic:nvPicPr>
+                    <pic:cNvPr id="22" name="Picture 5"/>
+                    <pic:cNvPicPr>
+                      <a:picLocks noChangeAspect="1"/>
+                    </pic:cNvPicPr>
+                  </pic:nvPicPr>
+                  <pic:blipFill>
+                    <a:blip r:embed="rId20"/>
+                    <a:stretch>
+                      <a:fillRect/>
+                    </a:stretch>
+                  </pic:blipFill>
+                  <pic:spPr>
+                    <a:xfrm>
+                      <a:off x="0" y="0"/>
+                      <a:ext cx="5262245" cy="2656205"/>
+                    </a:xfrm>
+                    <a:prstGeom prst="rect">
+                      <a:avLst/>
+                    </a:prstGeom>
+                    <a:noFill/>
+                    <a:ln>
+                      <a:noFill/>
+                    </a:ln>
+                  </pic:spPr>
+                </pic:pic>
+              </a:graphicData>
+            </a:graphic>
+          </wp:inline>
+        </w:drawing>
+      </w:r>
+    </w:p>
+    <w:p>
+      <w:pPr>
+        <w:numPr>
+          <w:numId w:val="0"/>
+        </w:numPr>
+        <w:jc w:val="left"/>
+      </w:pPr>
+    </w:p>
+    <w:p>
+      <w:pPr>
+        <w:numPr>
+          <w:numId w:val="0"/>
+        </w:numPr>
+        <w:jc w:val="left"/>
+      </w:pPr>
+    </w:p>
+    <w:p>
+      <w:pPr>
+        <w:numPr>
+          <w:numId w:val="0"/>
+        </w:numPr>
+        <w:jc w:val="left"/>
+      </w:pPr>
+    </w:p>
+    <w:p>
+      <w:pPr>
+        <w:numPr>
+          <w:numId w:val="0"/>
+        </w:numPr>
+        <w:jc w:val="left"/>
+      </w:pPr>
+    </w:p>
+    <w:p>
+      <w:pPr>
+        <w:numPr>
+          <w:numId w:val="0"/>
+        </w:numPr>
+        <w:jc w:val="left"/>
+      </w:pPr>
+    </w:p>
+    <w:p>
+      <w:pPr>
+        <w:numPr>
+          <w:numId w:val="0"/>
+        </w:numPr>
+        <w:jc w:val="left"/>
+      </w:pPr>
+    </w:p>
+    <w:p>
+      <w:pPr>
+        <w:numPr>
+          <w:numId w:val="0"/>
+        </w:numPr>
+        <w:jc w:val="left"/>
+      </w:pPr>
+    </w:p>
+    <w:p>
+      <w:pPr>
+        <w:numPr>
+          <w:ilvl w:val="0"/>
+          <w:numId w:val="1"/>
+        </w:numPr>
+        <w:ind w:left="0" w:leftChars="0" w:firstLine="0" w:firstLineChars="0"/>
+        <w:jc w:val="left"/>
+        <w:rPr>
+          <w:rFonts w:hint="default"/>
+          <w:b/>
+          <w:bCs/>
+          <w:sz w:val="28"/>
+          <w:szCs w:val="28"/>
+          <w:lang w:val="en-US"/>
+        </w:rPr>
+      </w:pPr>
+      <w:r>
+        <w:rPr>
+          <w:rFonts w:hint="default"/>
+          <w:b/>
+          <w:bCs/>
+          <w:sz w:val="28"/>
+          <w:szCs w:val="28"/>
+          <w:lang w:val="en-US"/>
+        </w:rPr>
+        <w:t>Demonstrate Storage as a Service (SaaS) create and configure a new VM Image in any Public Cloud Service Provider using Azure.</w:t>
+      </w:r>
+    </w:p>
+    <w:p>
+      <w:pPr>
+        <w:numPr>
+          <w:numId w:val="0"/>
+        </w:numPr>
+        <w:jc w:val="left"/>
+        <w:rPr>
+          <w:rFonts w:hint="default"/>
+          <w:b/>
+          <w:bCs/>
+          <w:sz w:val="28"/>
+          <w:szCs w:val="28"/>
+          <w:lang w:val="en-US"/>
+        </w:rPr>
+      </w:pPr>
+    </w:p>
+    <w:p>
+      <w:pPr>
+        <w:numPr>
+          <w:numId w:val="0"/>
+        </w:numPr>
+        <w:jc w:val="left"/>
+      </w:pPr>
+      <w:r>
+        <w:drawing>
+          <wp:inline distT="0" distB="0" distL="114300" distR="114300">
+            <wp:extent cx="5266690" cy="2587625"/>
+            <wp:effectExtent l="0" t="0" r="6350" b="3175"/>
+            <wp:docPr id="23" name="Picture 6"/>
+            <wp:cNvGraphicFramePr>
+              <a:graphicFrameLocks xmlns:a="http://schemas.openxmlformats.org/drawingml/2006/main" noChangeAspect="1"/>
+            </wp:cNvGraphicFramePr>
+            <a:graphic xmlns:a="http://schemas.openxmlformats.org/drawingml/2006/main">
+              <a:graphicData uri="http://schemas.openxmlformats.org/drawingml/2006/picture">
+                <pic:pic xmlns:pic="http://schemas.openxmlformats.org/drawingml/2006/picture">
+                  <pic:nvPicPr>
+                    <pic:cNvPr id="23" name="Picture 6"/>
+                    <pic:cNvPicPr>
+                      <a:picLocks noChangeAspect="1"/>
+                    </pic:cNvPicPr>
+                  </pic:nvPicPr>
+                  <pic:blipFill>
+                    <a:blip r:embed="rId21"/>
+                    <a:stretch>
+                      <a:fillRect/>
+                    </a:stretch>
+                  </pic:blipFill>
+                  <pic:spPr>
+                    <a:xfrm>
+                      <a:off x="0" y="0"/>
+                      <a:ext cx="5266690" cy="2587625"/>
+                    </a:xfrm>
+                    <a:prstGeom prst="rect">
+                      <a:avLst/>
+                    </a:prstGeom>
+                    <a:noFill/>
+                    <a:ln>
+                      <a:noFill/>
+                    </a:ln>
+                  </pic:spPr>
+                </pic:pic>
+              </a:graphicData>
+            </a:graphic>
+          </wp:inline>
+        </w:drawing>
+      </w:r>
+    </w:p>
+    <w:p>
+      <w:pPr>
+        <w:numPr>
+          <w:numId w:val="0"/>
+        </w:numPr>
+        <w:jc w:val="left"/>
+      </w:pPr>
+    </w:p>
+    <w:p>
+      <w:pPr>
+        <w:numPr>
+          <w:ilvl w:val="0"/>
+          <w:numId w:val="1"/>
+        </w:numPr>
+        <w:ind w:left="0" w:leftChars="0" w:firstLine="0" w:firstLineChars="0"/>
+        <w:jc w:val="left"/>
+        <w:rPr>
+          <w:rFonts w:hint="default"/>
+          <w:b/>
+          <w:bCs/>
+          <w:sz w:val="28"/>
+          <w:szCs w:val="28"/>
+          <w:lang w:val="en-US"/>
+        </w:rPr>
+      </w:pPr>
+      <w:r>
+        <w:rPr>
+          <w:rFonts w:hint="default"/>
+          <w:b/>
+          <w:bCs/>
+          <w:sz w:val="28"/>
+          <w:szCs w:val="28"/>
+          <w:lang w:val="en-US"/>
+        </w:rPr>
+        <w:t>Create a Storage service using any Public Cloud Service Provider (Azure/GCP/AWS) and check the public accessibility of the stored file to demonstrate Storage as a Service.</w:t>
+      </w:r>
+    </w:p>
+    <w:p>
+      <w:pPr>
+        <w:numPr>
+          <w:numId w:val="0"/>
+        </w:numPr>
+        <w:jc w:val="left"/>
+        <w:rPr>
+          <w:rFonts w:hint="default"/>
+          <w:b/>
+          <w:bCs/>
+          <w:sz w:val="28"/>
+          <w:szCs w:val="28"/>
+          <w:lang w:val="en-US"/>
+        </w:rPr>
+      </w:pPr>
+    </w:p>
+    <w:p>
+      <w:pPr>
+        <w:numPr>
+          <w:numId w:val="0"/>
+        </w:numPr>
+        <w:jc w:val="left"/>
+      </w:pPr>
+      <w:r>
+        <w:drawing>
+          <wp:inline distT="0" distB="0" distL="114300" distR="114300">
+            <wp:extent cx="5271770" cy="2693035"/>
+            <wp:effectExtent l="0" t="0" r="1270" b="4445"/>
+            <wp:docPr id="24" name="Picture 7"/>
+            <wp:cNvGraphicFramePr>
+              <a:graphicFrameLocks xmlns:a="http://schemas.openxmlformats.org/drawingml/2006/main" noChangeAspect="1"/>
+            </wp:cNvGraphicFramePr>
+            <a:graphic xmlns:a="http://schemas.openxmlformats.org/drawingml/2006/main">
+              <a:graphicData uri="http://schemas.openxmlformats.org/drawingml/2006/picture">
+                <pic:pic xmlns:pic="http://schemas.openxmlformats.org/drawingml/2006/picture">
+                  <pic:nvPicPr>
+                    <pic:cNvPr id="24" name="Picture 7"/>
+                    <pic:cNvPicPr>
+                      <a:picLocks noChangeAspect="1"/>
+                    </pic:cNvPicPr>
+                  </pic:nvPicPr>
+                  <pic:blipFill>
+                    <a:blip r:embed="rId22"/>
+                    <a:stretch>
+                      <a:fillRect/>
+                    </a:stretch>
+                  </pic:blipFill>
+                  <pic:spPr>
+                    <a:xfrm>
+                      <a:off x="0" y="0"/>
+                      <a:ext cx="5271770" cy="2693035"/>
+                    </a:xfrm>
+                    <a:prstGeom prst="rect">
+                      <a:avLst/>
+                    </a:prstGeom>
+                    <a:noFill/>
+                    <a:ln>
+                      <a:noFill/>
+                    </a:ln>
+                  </pic:spPr>
+                </pic:pic>
+              </a:graphicData>
+            </a:graphic>
+          </wp:inline>
+        </w:drawing>
+      </w:r>
+    </w:p>
+    <w:p>
+      <w:pPr>
+        <w:numPr>
+          <w:numId w:val="0"/>
+        </w:numPr>
+        <w:jc w:val="left"/>
+      </w:pPr>
+    </w:p>
+    <w:p>
+      <w:pPr>
+        <w:numPr>
+          <w:numId w:val="0"/>
+        </w:numPr>
+        <w:jc w:val="left"/>
+      </w:pPr>
+    </w:p>
+    <w:p>
+      <w:pPr>
+        <w:numPr>
+          <w:numId w:val="0"/>
+        </w:numPr>
+        <w:jc w:val="left"/>
+      </w:pPr>
+    </w:p>
+    <w:p>
+      <w:pPr>
+        <w:numPr>
+          <w:numId w:val="0"/>
+        </w:numPr>
+        <w:jc w:val="left"/>
+      </w:pPr>
+    </w:p>
+    <w:p>
+      <w:pPr>
+        <w:numPr>
+          <w:numId w:val="0"/>
+        </w:numPr>
+        <w:jc w:val="left"/>
+      </w:pPr>
+    </w:p>
+    <w:p>
+      <w:pPr>
+        <w:numPr>
+          <w:numId w:val="0"/>
+        </w:numPr>
+        <w:jc w:val="left"/>
+      </w:pPr>
+    </w:p>
+    <w:p>
+      <w:pPr>
+        <w:numPr>
+          <w:numId w:val="0"/>
+        </w:numPr>
+        <w:jc w:val="left"/>
+      </w:pPr>
+    </w:p>
+    <w:p>
+      <w:pPr>
+        <w:numPr>
+          <w:numId w:val="0"/>
+        </w:numPr>
+        <w:jc w:val="left"/>
+      </w:pPr>
+    </w:p>
+    <w:p>
+      <w:pPr>
+        <w:numPr>
+          <w:numId w:val="0"/>
+        </w:numPr>
+        <w:jc w:val="left"/>
+      </w:pPr>
+    </w:p>
+    <w:p>
+      <w:pPr>
+        <w:numPr>
+          <w:numId w:val="0"/>
+        </w:numPr>
+        <w:jc w:val="left"/>
+      </w:pPr>
+    </w:p>
+    <w:p>
+      <w:pPr>
+        <w:numPr>
+          <w:numId w:val="0"/>
+        </w:numPr>
+        <w:jc w:val="left"/>
+      </w:pPr>
+    </w:p>
+    <w:p>
+      <w:pPr>
+        <w:numPr>
+          <w:ilvl w:val="0"/>
+          <w:numId w:val="1"/>
+        </w:numPr>
+        <w:ind w:left="0" w:leftChars="0" w:firstLine="0" w:firstLineChars="0"/>
+        <w:jc w:val="left"/>
+        <w:rPr>
+          <w:rFonts w:hint="default"/>
+          <w:b/>
+          <w:bCs/>
+          <w:sz w:val="28"/>
+          <w:szCs w:val="28"/>
+          <w:lang w:val="en-US"/>
+        </w:rPr>
+      </w:pPr>
+      <w:r>
+        <w:rPr>
+          <w:rFonts w:hint="default"/>
+          <w:b/>
+          <w:bCs/>
+          <w:sz w:val="28"/>
+          <w:szCs w:val="28"/>
+          <w:lang w:val="en-US"/>
+        </w:rPr>
+        <w:t>Database as a Service (DaaS) create and configure a new VM Image in any Public Cloud Service Provider using Azure.</w:t>
+      </w:r>
+    </w:p>
+    <w:p>
+      <w:pPr>
+        <w:numPr>
+          <w:numId w:val="0"/>
+        </w:numPr>
+        <w:jc w:val="left"/>
+        <w:rPr>
+          <w:rFonts w:hint="default"/>
+          <w:b/>
+          <w:bCs/>
+          <w:sz w:val="28"/>
+          <w:szCs w:val="28"/>
+          <w:lang w:val="en-US"/>
+        </w:rPr>
+      </w:pPr>
+    </w:p>
+    <w:p>
+      <w:pPr>
+        <w:numPr>
+          <w:numId w:val="0"/>
+        </w:numPr>
+        <w:jc w:val="left"/>
+      </w:pPr>
+      <w:r>
+        <w:drawing>
+          <wp:inline distT="0" distB="0" distL="114300" distR="114300">
+            <wp:extent cx="5266690" cy="1985010"/>
+            <wp:effectExtent l="0" t="0" r="6350" b="11430"/>
+            <wp:docPr id="25" name="Picture 8"/>
+            <wp:cNvGraphicFramePr>
+              <a:graphicFrameLocks xmlns:a="http://schemas.openxmlformats.org/drawingml/2006/main" noChangeAspect="1"/>
+            </wp:cNvGraphicFramePr>
+            <a:graphic xmlns:a="http://schemas.openxmlformats.org/drawingml/2006/main">
+              <a:graphicData uri="http://schemas.openxmlformats.org/drawingml/2006/picture">
+                <pic:pic xmlns:pic="http://schemas.openxmlformats.org/drawingml/2006/picture">
+                  <pic:nvPicPr>
+                    <pic:cNvPr id="25" name="Picture 8"/>
+                    <pic:cNvPicPr>
+                      <a:picLocks noChangeAspect="1"/>
+                    </pic:cNvPicPr>
+                  </pic:nvPicPr>
+                  <pic:blipFill>
+                    <a:blip r:embed="rId23"/>
+                    <a:stretch>
+                      <a:fillRect/>
+                    </a:stretch>
+                  </pic:blipFill>
+                  <pic:spPr>
+                    <a:xfrm>
+                      <a:off x="0" y="0"/>
+                      <a:ext cx="5266690" cy="1985010"/>
+                    </a:xfrm>
+                    <a:prstGeom prst="rect">
+                      <a:avLst/>
+                    </a:prstGeom>
+                    <a:noFill/>
+                    <a:ln>
+                      <a:noFill/>
+                    </a:ln>
+                  </pic:spPr>
+                </pic:pic>
+              </a:graphicData>
+            </a:graphic>
+          </wp:inline>
+        </w:drawing>
+      </w:r>
+    </w:p>
+    <w:p>
+      <w:pPr>
+        <w:numPr>
+          <w:numId w:val="0"/>
+        </w:numPr>
+        <w:jc w:val="left"/>
+      </w:pPr>
+    </w:p>
+    <w:p>
+      <w:pPr>
+        <w:numPr>
+          <w:ilvl w:val="0"/>
+          <w:numId w:val="1"/>
+        </w:numPr>
+        <w:ind w:left="0" w:leftChars="0" w:firstLine="0" w:firstLineChars="0"/>
+        <w:jc w:val="left"/>
+        <w:rPr>
+          <w:rFonts w:hint="default"/>
+          <w:b/>
+          <w:bCs/>
+          <w:sz w:val="28"/>
+          <w:szCs w:val="28"/>
+          <w:lang w:val="en-US"/>
+        </w:rPr>
+      </w:pPr>
+      <w:r>
+        <w:rPr>
+          <w:rFonts w:hint="default"/>
+          <w:b/>
+          <w:bCs/>
+          <w:sz w:val="28"/>
+          <w:szCs w:val="28"/>
+          <w:lang w:val="en-US"/>
+        </w:rPr>
+        <w:t>Create a SQL storage service and perform a basic query using any Public Cloud Service Provider (Azure/GCP/AWS) to demonstrate Database as a Service (DaaS) using Azure.</w:t>
+      </w:r>
+    </w:p>
+    <w:p>
+      <w:pPr>
+        <w:numPr>
+          <w:numId w:val="0"/>
+        </w:numPr>
+        <w:jc w:val="left"/>
+        <w:rPr>
+          <w:rFonts w:hint="default"/>
+          <w:b/>
+          <w:bCs/>
+          <w:sz w:val="28"/>
+          <w:szCs w:val="28"/>
+          <w:lang w:val="en-US"/>
+        </w:rPr>
+      </w:pPr>
+    </w:p>
+    <w:p>
+      <w:pPr>
+        <w:numPr>
+          <w:numId w:val="0"/>
+        </w:numPr>
+        <w:jc w:val="left"/>
+        <w:rPr>
+          <w:rFonts w:hint="default"/>
+          <w:b/>
+          <w:bCs/>
+          <w:sz w:val="28"/>
+          <w:szCs w:val="28"/>
+          <w:lang w:val="en-US"/>
+        </w:rPr>
+      </w:pPr>
+      <w:r>
+        <w:drawing>
+          <wp:inline distT="0" distB="0" distL="114300" distR="114300">
+            <wp:extent cx="5272405" cy="3046095"/>
+            <wp:effectExtent l="0" t="0" r="635" b="1905"/>
+            <wp:docPr id="26" name="Picture 9"/>
+            <wp:cNvGraphicFramePr>
+              <a:graphicFrameLocks xmlns:a="http://schemas.openxmlformats.org/drawingml/2006/main" noChangeAspect="1"/>
+            </wp:cNvGraphicFramePr>
+            <a:graphic xmlns:a="http://schemas.openxmlformats.org/drawingml/2006/main">
+              <a:graphicData uri="http://schemas.openxmlformats.org/drawingml/2006/picture">
+                <pic:pic xmlns:pic="http://schemas.openxmlformats.org/drawingml/2006/picture">
+                  <pic:nvPicPr>
+                    <pic:cNvPr id="26" name="Picture 9"/>
+                    <pic:cNvPicPr>
+                      <a:picLocks noChangeAspect="1"/>
+                    </pic:cNvPicPr>
+                  </pic:nvPicPr>
+                  <pic:blipFill>
+                    <a:blip r:embed="rId24"/>
+                    <a:stretch>
+                      <a:fillRect/>
+                    </a:stretch>
+                  </pic:blipFill>
+                  <pic:spPr>
+                    <a:xfrm>
+                      <a:off x="0" y="0"/>
+                      <a:ext cx="5272405" cy="3046095"/>
+                    </a:xfrm>
+                    <a:prstGeom prst="rect">
+                      <a:avLst/>
+                    </a:prstGeom>
+                    <a:noFill/>
+                    <a:ln>
+                      <a:noFill/>
+                    </a:ln>
+                  </pic:spPr>
+                </pic:pic>
+              </a:graphicData>
+            </a:graphic>
+          </wp:inline>
+        </w:drawing>
+      </w:r>
       <w:bookmarkStart w:id="0" w:name="_GoBack"/>
       <w:bookmarkEnd w:id="0"/>
     </w:p>
@@ -2058,38 +3299,6 @@
           <w:bCs/>
           <w:sz w:val="28"/>
           <w:szCs w:val="28"/>
-          <w:lang w:val="en-US"/>
-        </w:rPr>
-      </w:pPr>
-    </w:p>
-    <w:p>
-      <w:pPr>
-        <w:numPr>
-          <w:numId w:val="0"/>
-        </w:numPr>
-        <w:jc w:val="left"/>
-        <w:rPr>
-          <w:rFonts w:hint="default"/>
-          <w:b/>
-          <w:bCs/>
-          <w:sz w:val="28"/>
-          <w:szCs w:val="28"/>
-          <w:lang w:val="en-US"/>
-        </w:rPr>
-      </w:pPr>
-    </w:p>
-    <w:p>
-      <w:pPr>
-        <w:numPr>
-          <w:numId w:val="0"/>
-        </w:numPr>
-        <w:jc w:val="left"/>
-        <w:rPr>
-          <w:rFonts w:hint="default"/>
-          <w:b/>
-          <w:bCs/>
-          <w:sz w:val="32"/>
-          <w:szCs w:val="32"/>
           <w:lang w:val="en-US"/>
         </w:rPr>
       </w:pPr>

</xml_diff>